<commit_message>
Projeto exemplo api crud scala Mysql
</commit_message>
<xml_diff>
--- a/Documentação De Projetos/Configurar Projeto Portal Na VM.docx
+++ b/Documentação De Projetos/Configurar Projeto Portal Na VM.docx
@@ -2741,17 +2741,15 @@
           <w:color w:val="00B0F0"/>
           <w:sz w:val="20"/>
           <w:szCs w:val="20"/>
-          <w:lang w:val="en-US"/>
-        </w:rPr>
-      </w:pPr>
-      <w:r>
-        <w:rPr>
-          <w:rFonts w:ascii="Arial" w:hAnsi="Arial" w:cs="Arial"/>
-          <w:bCs/>
-          <w:color w:val="00B0F0"/>
-          <w:sz w:val="20"/>
-          <w:szCs w:val="20"/>
-          <w:lang w:val="en-US"/>
+        </w:rPr>
+      </w:pPr>
+      <w:r>
+        <w:rPr>
+          <w:rFonts w:ascii="Arial" w:hAnsi="Arial" w:cs="Arial"/>
+          <w:bCs/>
+          <w:color w:val="00B0F0"/>
+          <w:sz w:val="20"/>
+          <w:szCs w:val="20"/>
         </w:rPr>
         <w:t>http://dev.onehealth.com.br</w:t>
       </w:r>
@@ -2765,24 +2763,17 @@
           <w:color w:val="00B0F0"/>
           <w:sz w:val="20"/>
           <w:szCs w:val="20"/>
-          <w:lang w:val="en-US"/>
-        </w:rPr>
-      </w:pPr>
-    </w:p>
-    <w:p>
-      <w:pPr>
-        <w:pStyle w:val="PargrafodaLista"/>
-        <w:rPr>
-          <w:lang w:val="en-US"/>
-        </w:rPr>
-      </w:pPr>
-    </w:p>
-    <w:p>
-      <w:pPr>
-        <w:pStyle w:val="PargrafodaLista"/>
-        <w:rPr>
-          <w:lang w:val="en-US"/>
-        </w:rPr>
+        </w:rPr>
+      </w:pPr>
+    </w:p>
+    <w:p>
+      <w:pPr>
+        <w:pStyle w:val="PargrafodaLista"/>
+      </w:pPr>
+    </w:p>
+    <w:p>
+      <w:pPr>
+        <w:pStyle w:val="PargrafodaLista"/>
       </w:pPr>
     </w:p>
     <w:p>
@@ -2793,7 +2784,6 @@
           <w:sz w:val="32"/>
           <w:szCs w:val="32"/>
           <w:u w:val="single"/>
-          <w:lang w:val="en-US"/>
         </w:rPr>
       </w:pPr>
       <w:r>
@@ -2805,69 +2795,7 @@
           <w:szCs w:val="32"/>
           <w:shd w:val="clear" w:color="auto" w:fill="FFFFFF"/>
         </w:rPr>
-        <w:t>A</w:t>
-      </w:r>
-      <w:r>
-        <w:rPr>
-          <w:rFonts w:ascii="Segoe UI" w:hAnsi="Segoe UI" w:cs="Segoe UI"/>
-          <w:b/>
-          <w:color w:val="333333"/>
-          <w:sz w:val="32"/>
-          <w:szCs w:val="32"/>
-          <w:shd w:val="clear" w:color="auto" w:fill="FFFFFF"/>
-        </w:rPr>
-        <w:t>lterar senha</w:t>
-      </w:r>
-      <w:r>
-        <w:rPr>
-          <w:rFonts w:ascii="Segoe UI" w:hAnsi="Segoe UI" w:cs="Segoe UI"/>
-          <w:b/>
-          <w:color w:val="333333"/>
-          <w:sz w:val="32"/>
-          <w:szCs w:val="32"/>
-          <w:shd w:val="clear" w:color="auto" w:fill="FFFFFF"/>
-        </w:rPr>
-        <w:t xml:space="preserve"> no Portal</w:t>
-      </w:r>
-      <w:bookmarkStart w:id="0" w:name="_GoBack"/>
-      <w:bookmarkEnd w:id="0"/>
-    </w:p>
-    <w:p>
-      <w:pPr>
-        <w:shd w:val="clear" w:color="auto" w:fill="FFFFFF"/>
-        <w:spacing w:after="0" w:line="240" w:lineRule="auto"/>
-        <w:rPr>
-          <w:rFonts w:ascii="Calibri" w:eastAsia="Times New Roman" w:hAnsi="Calibri" w:cs="Times New Roman"/>
-          <w:color w:val="212121"/>
-          <w:lang w:val="en-US" w:eastAsia="pt-BR"/>
-        </w:rPr>
-      </w:pPr>
-      <w:r>
-        <w:rPr>
-          <w:rFonts w:ascii="Calibri" w:eastAsia="Times New Roman" w:hAnsi="Calibri" w:cs="Times New Roman"/>
-          <w:color w:val="212121"/>
-          <w:lang w:val="en-US" w:eastAsia="pt-BR"/>
-        </w:rPr>
-        <w:t>https://www.hm.amil.com.br/portal/web/usuario/alterarSenha/bypass</w:t>
-      </w:r>
-    </w:p>
-    <w:p>
-      <w:pPr>
-        <w:shd w:val="clear" w:color="auto" w:fill="FFFFFF"/>
-        <w:spacing w:after="0" w:line="240" w:lineRule="auto"/>
-        <w:rPr>
-          <w:rFonts w:ascii="Calibri" w:eastAsia="Times New Roman" w:hAnsi="Calibri" w:cs="Times New Roman"/>
-          <w:color w:val="212121"/>
-          <w:lang w:val="en-US" w:eastAsia="pt-BR"/>
-        </w:rPr>
-      </w:pPr>
-      <w:r>
-        <w:rPr>
-          <w:rFonts w:ascii="Calibri" w:eastAsia="Times New Roman" w:hAnsi="Calibri" w:cs="Times New Roman"/>
-          <w:color w:val="212121"/>
-          <w:lang w:val="en-US" w:eastAsia="pt-BR"/>
-        </w:rPr>
-        <w:t> </w:t>
+        <w:t>Alterar senha no Portal</w:t>
       </w:r>
     </w:p>
     <w:p>
@@ -2880,69 +2808,117 @@
           <w:lang w:eastAsia="pt-BR"/>
         </w:rPr>
       </w:pPr>
-      <w:proofErr w:type="spellStart"/>
+      <w:proofErr w:type="gramStart"/>
       <w:r>
         <w:rPr>
           <w:rFonts w:ascii="Calibri" w:eastAsia="Times New Roman" w:hAnsi="Calibri" w:cs="Times New Roman"/>
           <w:color w:val="212121"/>
           <w:lang w:eastAsia="pt-BR"/>
         </w:rPr>
-        <w:t>Usuario</w:t>
-      </w:r>
-      <w:proofErr w:type="spellEnd"/>
+        <w:t>https</w:t>
+      </w:r>
+      <w:proofErr w:type="gramEnd"/>
       <w:r>
         <w:rPr>
           <w:rFonts w:ascii="Calibri" w:eastAsia="Times New Roman" w:hAnsi="Calibri" w:cs="Times New Roman"/>
           <w:color w:val="212121"/>
           <w:lang w:eastAsia="pt-BR"/>
         </w:rPr>
-        <w:t xml:space="preserve">: </w:t>
-      </w:r>
-      <w:proofErr w:type="spellStart"/>
-      <w:r>
+        <w:t>://www.hm.amil.com.br/portal/web/usuario/alterarSenha/bypass</w:t>
+      </w:r>
+    </w:p>
+    <w:p>
+      <w:pPr>
+        <w:shd w:val="clear" w:color="auto" w:fill="FFFFFF"/>
+        <w:spacing w:after="0" w:line="240" w:lineRule="auto"/>
         <w:rPr>
           <w:rFonts w:ascii="Calibri" w:eastAsia="Times New Roman" w:hAnsi="Calibri" w:cs="Times New Roman"/>
           <w:color w:val="212121"/>
           <w:lang w:eastAsia="pt-BR"/>
         </w:rPr>
-        <w:t>alterarsenha</w:t>
-      </w:r>
-      <w:proofErr w:type="spellEnd"/>
-    </w:p>
-    <w:p>
-      <w:pPr>
-        <w:shd w:val="clear" w:color="auto" w:fill="FFFFFF"/>
-        <w:spacing w:after="0" w:line="240" w:lineRule="auto"/>
+      </w:pPr>
+      <w:r>
         <w:rPr>
           <w:rFonts w:ascii="Calibri" w:eastAsia="Times New Roman" w:hAnsi="Calibri" w:cs="Times New Roman"/>
           <w:color w:val="212121"/>
           <w:lang w:eastAsia="pt-BR"/>
         </w:rPr>
-      </w:pPr>
-      <w:r>
+        <w:t> </w:t>
+      </w:r>
+    </w:p>
+    <w:p>
+      <w:pPr>
+        <w:shd w:val="clear" w:color="auto" w:fill="FFFFFF"/>
+        <w:spacing w:after="0" w:line="240" w:lineRule="auto"/>
         <w:rPr>
           <w:rFonts w:ascii="Calibri" w:eastAsia="Times New Roman" w:hAnsi="Calibri" w:cs="Times New Roman"/>
           <w:color w:val="212121"/>
           <w:lang w:eastAsia="pt-BR"/>
         </w:rPr>
-        <w:t xml:space="preserve">Senha: </w:t>
-      </w:r>
-      <w:proofErr w:type="gramStart"/>
+      </w:pPr>
+      <w:proofErr w:type="spellStart"/>
       <w:r>
         <w:rPr>
           <w:rFonts w:ascii="Calibri" w:eastAsia="Times New Roman" w:hAnsi="Calibri" w:cs="Times New Roman"/>
           <w:color w:val="212121"/>
           <w:lang w:eastAsia="pt-BR"/>
         </w:rPr>
-        <w:t>HedB1234</w:t>
-      </w:r>
-      <w:proofErr w:type="gramEnd"/>
+        <w:t>Usuario</w:t>
+      </w:r>
+      <w:proofErr w:type="spellEnd"/>
       <w:r>
         <w:rPr>
           <w:rFonts w:ascii="Calibri" w:eastAsia="Times New Roman" w:hAnsi="Calibri" w:cs="Times New Roman"/>
           <w:color w:val="212121"/>
           <w:lang w:eastAsia="pt-BR"/>
         </w:rPr>
+        <w:t xml:space="preserve">: </w:t>
+      </w:r>
+      <w:proofErr w:type="spellStart"/>
+      <w:r>
+        <w:rPr>
+          <w:rFonts w:ascii="Calibri" w:eastAsia="Times New Roman" w:hAnsi="Calibri" w:cs="Times New Roman"/>
+          <w:color w:val="212121"/>
+          <w:lang w:eastAsia="pt-BR"/>
+        </w:rPr>
+        <w:t>alterarsenha</w:t>
+      </w:r>
+      <w:proofErr w:type="spellEnd"/>
+    </w:p>
+    <w:p>
+      <w:pPr>
+        <w:shd w:val="clear" w:color="auto" w:fill="FFFFFF"/>
+        <w:spacing w:after="0" w:line="240" w:lineRule="auto"/>
+        <w:rPr>
+          <w:rFonts w:ascii="Calibri" w:eastAsia="Times New Roman" w:hAnsi="Calibri" w:cs="Times New Roman"/>
+          <w:color w:val="212121"/>
+          <w:lang w:eastAsia="pt-BR"/>
+        </w:rPr>
+      </w:pPr>
+      <w:r>
+        <w:rPr>
+          <w:rFonts w:ascii="Calibri" w:eastAsia="Times New Roman" w:hAnsi="Calibri" w:cs="Times New Roman"/>
+          <w:color w:val="212121"/>
+          <w:lang w:eastAsia="pt-BR"/>
+        </w:rPr>
+        <w:t xml:space="preserve">Senha: </w:t>
+      </w:r>
+      <w:proofErr w:type="gramStart"/>
+      <w:r>
+        <w:rPr>
+          <w:rFonts w:ascii="Calibri" w:eastAsia="Times New Roman" w:hAnsi="Calibri" w:cs="Times New Roman"/>
+          <w:color w:val="212121"/>
+          <w:lang w:eastAsia="pt-BR"/>
+        </w:rPr>
+        <w:t>HedB1234</w:t>
+      </w:r>
+      <w:proofErr w:type="gramEnd"/>
+      <w:r>
+        <w:rPr>
+          <w:rFonts w:ascii="Calibri" w:eastAsia="Times New Roman" w:hAnsi="Calibri" w:cs="Times New Roman"/>
+          <w:color w:val="212121"/>
+          <w:lang w:eastAsia="pt-BR"/>
+        </w:rPr>
         <w:t>!!</w:t>
       </w:r>
     </w:p>
@@ -2953,6 +2929,103 @@
           <w:lang w:val="en-US"/>
         </w:rPr>
       </w:pPr>
+    </w:p>
+    <w:p>
+      <w:pPr>
+        <w:pStyle w:val="NormalWeb"/>
+        <w:shd w:val="clear" w:color="auto" w:fill="F2F4F8"/>
+        <w:spacing w:before="0" w:beforeAutospacing="0" w:after="120" w:afterAutospacing="0" w:line="384" w:lineRule="atLeast"/>
+        <w:textAlignment w:val="top"/>
+        <w:rPr>
+          <w:rFonts w:ascii="Arial" w:hAnsi="Arial" w:cs="Arial"/>
+          <w:color w:val="333333"/>
+          <w:sz w:val="20"/>
+          <w:szCs w:val="20"/>
+          <w:lang w:val="en-US"/>
+        </w:rPr>
+      </w:pPr>
+      <w:hyperlink r:id="rId13" w:history="1">
+        <w:r>
+          <w:rPr>
+            <w:rStyle w:val="Hyperlink"/>
+            <w:rFonts w:ascii="Arial" w:hAnsi="Arial" w:cs="Arial"/>
+            <w:sz w:val="20"/>
+            <w:szCs w:val="20"/>
+            <w:lang w:val="en-US"/>
+          </w:rPr>
+          <w:t>https://c2.qa.amil.com.br/portal/web/usuario/bypass</w:t>
+        </w:r>
+      </w:hyperlink>
+    </w:p>
+    <w:p>
+      <w:pPr>
+        <w:pStyle w:val="NormalWeb"/>
+        <w:shd w:val="clear" w:color="auto" w:fill="F2F4F8"/>
+        <w:spacing w:before="0" w:beforeAutospacing="0" w:after="120" w:afterAutospacing="0" w:line="384" w:lineRule="atLeast"/>
+        <w:textAlignment w:val="top"/>
+        <w:rPr>
+          <w:rFonts w:ascii="Arial" w:hAnsi="Arial" w:cs="Arial"/>
+          <w:color w:val="333333"/>
+          <w:sz w:val="20"/>
+          <w:szCs w:val="20"/>
+        </w:rPr>
+      </w:pPr>
+      <w:proofErr w:type="spellStart"/>
+      <w:proofErr w:type="gramStart"/>
+      <w:r>
+        <w:rPr>
+          <w:rFonts w:ascii="Arial" w:hAnsi="Arial" w:cs="Arial"/>
+          <w:color w:val="333333"/>
+          <w:sz w:val="20"/>
+          <w:szCs w:val="20"/>
+        </w:rPr>
+        <w:t>simulacaologin</w:t>
+      </w:r>
+      <w:proofErr w:type="spellEnd"/>
+      <w:proofErr w:type="gramEnd"/>
+    </w:p>
+    <w:p>
+      <w:pPr>
+        <w:pStyle w:val="NormalWeb"/>
+        <w:shd w:val="clear" w:color="auto" w:fill="F2F4F8"/>
+        <w:spacing w:before="0" w:beforeAutospacing="0" w:after="120" w:afterAutospacing="0" w:line="384" w:lineRule="atLeast"/>
+        <w:textAlignment w:val="top"/>
+        <w:rPr>
+          <w:rFonts w:ascii="Arial" w:hAnsi="Arial" w:cs="Arial"/>
+          <w:color w:val="333333"/>
+          <w:sz w:val="20"/>
+          <w:szCs w:val="20"/>
+        </w:rPr>
+      </w:pPr>
+      <w:proofErr w:type="gramStart"/>
+      <w:r>
+        <w:rPr>
+          <w:rFonts w:ascii="Arial" w:hAnsi="Arial" w:cs="Arial"/>
+          <w:color w:val="333333"/>
+          <w:sz w:val="20"/>
+          <w:szCs w:val="20"/>
+        </w:rPr>
+        <w:t>4Shm</w:t>
+      </w:r>
+      <w:proofErr w:type="gramEnd"/>
+      <w:r>
+        <w:rPr>
+          <w:rFonts w:ascii="Arial" w:hAnsi="Arial" w:cs="Arial"/>
+          <w:color w:val="333333"/>
+          <w:sz w:val="20"/>
+          <w:szCs w:val="20"/>
+        </w:rPr>
+        <w:t>(scZRYX+408UHr</w:t>
+      </w:r>
+    </w:p>
+    <w:p>
+      <w:pPr>
+        <w:rPr>
+          <w:lang w:val="en-US"/>
+        </w:rPr>
+      </w:pPr>
+      <w:bookmarkStart w:id="0" w:name="_GoBack"/>
+      <w:bookmarkEnd w:id="0"/>
     </w:p>
     <w:sectPr>
       <w:pgSz w:w="11906" w:h="16838"/>
@@ -3056,6 +3129,155 @@
     </w:lvl>
   </w:abstractNum>
   <w:abstractNum w:abstractNumId="1">
+    <w:nsid w:val="211856EB"/>
+    <w:multiLevelType w:val="multilevel"/>
+    <w:tmpl w:val="70EA1CCE"/>
+    <w:lvl w:ilvl="0">
+      <w:start w:val="1"/>
+      <w:numFmt w:val="bullet"/>
+      <w:lvlText w:val=""/>
+      <w:lvlJc w:val="left"/>
+      <w:pPr>
+        <w:tabs>
+          <w:tab w:val="num" w:pos="720"/>
+        </w:tabs>
+        <w:ind w:left="720" w:hanging="360"/>
+      </w:pPr>
+      <w:rPr>
+        <w:rFonts w:ascii="Symbol" w:hAnsi="Symbol" w:hint="default"/>
+        <w:sz w:val="20"/>
+      </w:rPr>
+    </w:lvl>
+    <w:lvl w:ilvl="1">
+      <w:start w:val="1"/>
+      <w:numFmt w:val="bullet"/>
+      <w:lvlText w:val="o"/>
+      <w:lvlJc w:val="left"/>
+      <w:pPr>
+        <w:tabs>
+          <w:tab w:val="num" w:pos="1440"/>
+        </w:tabs>
+        <w:ind w:left="1440" w:hanging="360"/>
+      </w:pPr>
+      <w:rPr>
+        <w:rFonts w:ascii="Courier New" w:hAnsi="Courier New" w:hint="default"/>
+        <w:sz w:val="20"/>
+      </w:rPr>
+    </w:lvl>
+    <w:lvl w:ilvl="2" w:tentative="1">
+      <w:start w:val="1"/>
+      <w:numFmt w:val="bullet"/>
+      <w:lvlText w:val=""/>
+      <w:lvlJc w:val="left"/>
+      <w:pPr>
+        <w:tabs>
+          <w:tab w:val="num" w:pos="2160"/>
+        </w:tabs>
+        <w:ind w:left="2160" w:hanging="360"/>
+      </w:pPr>
+      <w:rPr>
+        <w:rFonts w:ascii="Wingdings" w:hAnsi="Wingdings" w:hint="default"/>
+        <w:sz w:val="20"/>
+      </w:rPr>
+    </w:lvl>
+    <w:lvl w:ilvl="3" w:tentative="1">
+      <w:start w:val="1"/>
+      <w:numFmt w:val="bullet"/>
+      <w:lvlText w:val=""/>
+      <w:lvlJc w:val="left"/>
+      <w:pPr>
+        <w:tabs>
+          <w:tab w:val="num" w:pos="2880"/>
+        </w:tabs>
+        <w:ind w:left="2880" w:hanging="360"/>
+      </w:pPr>
+      <w:rPr>
+        <w:rFonts w:ascii="Wingdings" w:hAnsi="Wingdings" w:hint="default"/>
+        <w:sz w:val="20"/>
+      </w:rPr>
+    </w:lvl>
+    <w:lvl w:ilvl="4" w:tentative="1">
+      <w:start w:val="1"/>
+      <w:numFmt w:val="bullet"/>
+      <w:lvlText w:val=""/>
+      <w:lvlJc w:val="left"/>
+      <w:pPr>
+        <w:tabs>
+          <w:tab w:val="num" w:pos="3600"/>
+        </w:tabs>
+        <w:ind w:left="3600" w:hanging="360"/>
+      </w:pPr>
+      <w:rPr>
+        <w:rFonts w:ascii="Wingdings" w:hAnsi="Wingdings" w:hint="default"/>
+        <w:sz w:val="20"/>
+      </w:rPr>
+    </w:lvl>
+    <w:lvl w:ilvl="5" w:tentative="1">
+      <w:start w:val="1"/>
+      <w:numFmt w:val="bullet"/>
+      <w:lvlText w:val=""/>
+      <w:lvlJc w:val="left"/>
+      <w:pPr>
+        <w:tabs>
+          <w:tab w:val="num" w:pos="4320"/>
+        </w:tabs>
+        <w:ind w:left="4320" w:hanging="360"/>
+      </w:pPr>
+      <w:rPr>
+        <w:rFonts w:ascii="Wingdings" w:hAnsi="Wingdings" w:hint="default"/>
+        <w:sz w:val="20"/>
+      </w:rPr>
+    </w:lvl>
+    <w:lvl w:ilvl="6" w:tentative="1">
+      <w:start w:val="1"/>
+      <w:numFmt w:val="bullet"/>
+      <w:lvlText w:val=""/>
+      <w:lvlJc w:val="left"/>
+      <w:pPr>
+        <w:tabs>
+          <w:tab w:val="num" w:pos="5040"/>
+        </w:tabs>
+        <w:ind w:left="5040" w:hanging="360"/>
+      </w:pPr>
+      <w:rPr>
+        <w:rFonts w:ascii="Wingdings" w:hAnsi="Wingdings" w:hint="default"/>
+        <w:sz w:val="20"/>
+      </w:rPr>
+    </w:lvl>
+    <w:lvl w:ilvl="7" w:tentative="1">
+      <w:start w:val="1"/>
+      <w:numFmt w:val="bullet"/>
+      <w:lvlText w:val=""/>
+      <w:lvlJc w:val="left"/>
+      <w:pPr>
+        <w:tabs>
+          <w:tab w:val="num" w:pos="5760"/>
+        </w:tabs>
+        <w:ind w:left="5760" w:hanging="360"/>
+      </w:pPr>
+      <w:rPr>
+        <w:rFonts w:ascii="Wingdings" w:hAnsi="Wingdings" w:hint="default"/>
+        <w:sz w:val="20"/>
+      </w:rPr>
+    </w:lvl>
+    <w:lvl w:ilvl="8" w:tentative="1">
+      <w:start w:val="1"/>
+      <w:numFmt w:val="bullet"/>
+      <w:lvlText w:val=""/>
+      <w:lvlJc w:val="left"/>
+      <w:pPr>
+        <w:tabs>
+          <w:tab w:val="num" w:pos="6480"/>
+        </w:tabs>
+        <w:ind w:left="6480" w:hanging="360"/>
+      </w:pPr>
+      <w:rPr>
+        <w:rFonts w:ascii="Wingdings" w:hAnsi="Wingdings" w:hint="default"/>
+        <w:sz w:val="20"/>
+      </w:rPr>
+    </w:lvl>
+  </w:abstractNum>
+  <w:abstractNum w:abstractNumId="2">
     <w:nsid w:val="2B494B29"/>
     <w:multiLevelType w:val="hybridMultilevel"/>
     <w:tmpl w:val="C4D00754"/>
@@ -3144,10 +3366,165 @@
       </w:pPr>
     </w:lvl>
   </w:abstractNum>
+  <w:abstractNum w:abstractNumId="3">
+    <w:nsid w:val="3B3E6E04"/>
+    <w:multiLevelType w:val="multilevel"/>
+    <w:tmpl w:val="CFB8446E"/>
+    <w:lvl w:ilvl="0">
+      <w:start w:val="1"/>
+      <w:numFmt w:val="bullet"/>
+      <w:lvlText w:val=""/>
+      <w:lvlJc w:val="left"/>
+      <w:pPr>
+        <w:tabs>
+          <w:tab w:val="num" w:pos="720"/>
+        </w:tabs>
+        <w:ind w:left="720" w:hanging="360"/>
+      </w:pPr>
+      <w:rPr>
+        <w:rFonts w:ascii="Symbol" w:hAnsi="Symbol" w:hint="default"/>
+        <w:sz w:val="20"/>
+      </w:rPr>
+    </w:lvl>
+    <w:lvl w:ilvl="1">
+      <w:start w:val="1"/>
+      <w:numFmt w:val="bullet"/>
+      <w:lvlText w:val="o"/>
+      <w:lvlJc w:val="left"/>
+      <w:pPr>
+        <w:tabs>
+          <w:tab w:val="num" w:pos="1440"/>
+        </w:tabs>
+        <w:ind w:left="1440" w:hanging="360"/>
+      </w:pPr>
+      <w:rPr>
+        <w:rFonts w:ascii="Courier New" w:hAnsi="Courier New" w:hint="default"/>
+        <w:sz w:val="20"/>
+      </w:rPr>
+    </w:lvl>
+    <w:lvl w:ilvl="2" w:tentative="1">
+      <w:start w:val="1"/>
+      <w:numFmt w:val="bullet"/>
+      <w:lvlText w:val=""/>
+      <w:lvlJc w:val="left"/>
+      <w:pPr>
+        <w:tabs>
+          <w:tab w:val="num" w:pos="2160"/>
+        </w:tabs>
+        <w:ind w:left="2160" w:hanging="360"/>
+      </w:pPr>
+      <w:rPr>
+        <w:rFonts w:ascii="Wingdings" w:hAnsi="Wingdings" w:hint="default"/>
+        <w:sz w:val="20"/>
+      </w:rPr>
+    </w:lvl>
+    <w:lvl w:ilvl="3" w:tentative="1">
+      <w:start w:val="1"/>
+      <w:numFmt w:val="bullet"/>
+      <w:lvlText w:val=""/>
+      <w:lvlJc w:val="left"/>
+      <w:pPr>
+        <w:tabs>
+          <w:tab w:val="num" w:pos="2880"/>
+        </w:tabs>
+        <w:ind w:left="2880" w:hanging="360"/>
+      </w:pPr>
+      <w:rPr>
+        <w:rFonts w:ascii="Wingdings" w:hAnsi="Wingdings" w:hint="default"/>
+        <w:sz w:val="20"/>
+      </w:rPr>
+    </w:lvl>
+    <w:lvl w:ilvl="4" w:tentative="1">
+      <w:start w:val="1"/>
+      <w:numFmt w:val="bullet"/>
+      <w:lvlText w:val=""/>
+      <w:lvlJc w:val="left"/>
+      <w:pPr>
+        <w:tabs>
+          <w:tab w:val="num" w:pos="3600"/>
+        </w:tabs>
+        <w:ind w:left="3600" w:hanging="360"/>
+      </w:pPr>
+      <w:rPr>
+        <w:rFonts w:ascii="Wingdings" w:hAnsi="Wingdings" w:hint="default"/>
+        <w:sz w:val="20"/>
+      </w:rPr>
+    </w:lvl>
+    <w:lvl w:ilvl="5" w:tentative="1">
+      <w:start w:val="1"/>
+      <w:numFmt w:val="bullet"/>
+      <w:lvlText w:val=""/>
+      <w:lvlJc w:val="left"/>
+      <w:pPr>
+        <w:tabs>
+          <w:tab w:val="num" w:pos="4320"/>
+        </w:tabs>
+        <w:ind w:left="4320" w:hanging="360"/>
+      </w:pPr>
+      <w:rPr>
+        <w:rFonts w:ascii="Wingdings" w:hAnsi="Wingdings" w:hint="default"/>
+        <w:sz w:val="20"/>
+      </w:rPr>
+    </w:lvl>
+    <w:lvl w:ilvl="6" w:tentative="1">
+      <w:start w:val="1"/>
+      <w:numFmt w:val="bullet"/>
+      <w:lvlText w:val=""/>
+      <w:lvlJc w:val="left"/>
+      <w:pPr>
+        <w:tabs>
+          <w:tab w:val="num" w:pos="5040"/>
+        </w:tabs>
+        <w:ind w:left="5040" w:hanging="360"/>
+      </w:pPr>
+      <w:rPr>
+        <w:rFonts w:ascii="Wingdings" w:hAnsi="Wingdings" w:hint="default"/>
+        <w:sz w:val="20"/>
+      </w:rPr>
+    </w:lvl>
+    <w:lvl w:ilvl="7" w:tentative="1">
+      <w:start w:val="1"/>
+      <w:numFmt w:val="bullet"/>
+      <w:lvlText w:val=""/>
+      <w:lvlJc w:val="left"/>
+      <w:pPr>
+        <w:tabs>
+          <w:tab w:val="num" w:pos="5760"/>
+        </w:tabs>
+        <w:ind w:left="5760" w:hanging="360"/>
+      </w:pPr>
+      <w:rPr>
+        <w:rFonts w:ascii="Wingdings" w:hAnsi="Wingdings" w:hint="default"/>
+        <w:sz w:val="20"/>
+      </w:rPr>
+    </w:lvl>
+    <w:lvl w:ilvl="8" w:tentative="1">
+      <w:start w:val="1"/>
+      <w:numFmt w:val="bullet"/>
+      <w:lvlText w:val=""/>
+      <w:lvlJc w:val="left"/>
+      <w:pPr>
+        <w:tabs>
+          <w:tab w:val="num" w:pos="6480"/>
+        </w:tabs>
+        <w:ind w:left="6480" w:hanging="360"/>
+      </w:pPr>
+      <w:rPr>
+        <w:rFonts w:ascii="Wingdings" w:hAnsi="Wingdings" w:hint="default"/>
+        <w:sz w:val="20"/>
+      </w:rPr>
+    </w:lvl>
+  </w:abstractNum>
   <w:num w:numId="1">
     <w:abstractNumId w:val="0"/>
   </w:num>
   <w:num w:numId="2">
+    <w:abstractNumId w:val="2"/>
+  </w:num>
+  <w:num w:numId="3">
+    <w:abstractNumId w:val="3"/>
+  </w:num>
+  <w:num w:numId="4">
     <w:abstractNumId w:val="1"/>
   </w:num>
 </w:numbering>
@@ -3408,6 +3785,22 @@
       <w:szCs w:val="24"/>
     </w:rPr>
   </w:style>
+  <w:style w:type="paragraph" w:styleId="NormalWeb">
+    <w:name w:val="Normal (Web)"/>
+    <w:basedOn w:val="Normal"/>
+    <w:uiPriority w:val="99"/>
+    <w:unhideWhenUsed/>
+    <w:rsid w:val="00646BFA"/>
+    <w:pPr>
+      <w:spacing w:before="100" w:beforeAutospacing="1" w:after="100" w:afterAutospacing="1" w:line="240" w:lineRule="auto"/>
+    </w:pPr>
+    <w:rPr>
+      <w:rFonts w:ascii="Times New Roman" w:eastAsia="Times New Roman" w:hAnsi="Times New Roman" w:cs="Times New Roman"/>
+      <w:sz w:val="24"/>
+      <w:szCs w:val="24"/>
+      <w:lang w:eastAsia="pt-BR"/>
+    </w:rPr>
+  </w:style>
 </w:styles>
 </file>
 
@@ -3664,6 +4057,22 @@
       <w:color w:val="000000"/>
       <w:sz w:val="24"/>
       <w:szCs w:val="24"/>
+    </w:rPr>
+  </w:style>
+  <w:style w:type="paragraph" w:styleId="NormalWeb">
+    <w:name w:val="Normal (Web)"/>
+    <w:basedOn w:val="Normal"/>
+    <w:uiPriority w:val="99"/>
+    <w:unhideWhenUsed/>
+    <w:rsid w:val="00646BFA"/>
+    <w:pPr>
+      <w:spacing w:before="100" w:beforeAutospacing="1" w:after="100" w:afterAutospacing="1" w:line="240" w:lineRule="auto"/>
+    </w:pPr>
+    <w:rPr>
+      <w:rFonts w:ascii="Times New Roman" w:eastAsia="Times New Roman" w:hAnsi="Times New Roman" w:cs="Times New Roman"/>
+      <w:sz w:val="24"/>
+      <w:szCs w:val="24"/>
+      <w:lang w:eastAsia="pt-BR"/>
     </w:rPr>
   </w:style>
 </w:styles>

</xml_diff>